<commit_message>
Deployed 8effed0 with MkDocs version: 1.4.2
</commit_message>
<xml_diff>
--- a/1. Introductory/ASA-IFM/3. Corporate Finance/3. Risk Measures.docx
+++ b/1. Introductory/ASA-IFM/3. Corporate Finance/3. Risk Measures.docx
@@ -42,47 +42,7 @@
           <w:sz w:val="22"/>
           <w:szCs w:val="22"/>
         </w:rPr>
-        <w:t> </w:t>
-      </w:r>
-    </w:p>
-    <w:p>
-      <w:pPr>
-        <w:pStyle w:val="NormalWeb"/>
-        <w:spacing w:before="0" w:beforeAutospacing="0" w:after="0" w:afterAutospacing="0"/>
-        <w:rPr>
-          <w:rFonts w:ascii="Cambria" w:hAnsi="Cambria" w:cs="Calibri"/>
-          <w:sz w:val="40"/>
-          <w:szCs w:val="40"/>
-        </w:rPr>
-      </w:pPr>
-      <w:r>
-        <w:rPr>
-          <w:rFonts w:ascii="Cambria" w:hAnsi="Cambria" w:cs="Calibri"/>
-          <w:b/>
-          <w:bCs/>
-          <w:sz w:val="40"/>
-          <w:szCs w:val="40"/>
-        </w:rPr>
-        <w:t>Alternative Measures of Risk</w:t>
-      </w:r>
-    </w:p>
-    <w:p>
-      <w:pPr>
-        <w:pStyle w:val="NormalWeb"/>
-        <w:spacing w:before="0" w:beforeAutospacing="0" w:after="0" w:afterAutospacing="0"/>
-        <w:rPr>
-          <w:rFonts w:ascii="Calibri" w:hAnsi="Calibri" w:cs="Calibri"/>
-          <w:sz w:val="22"/>
-          <w:szCs w:val="22"/>
-        </w:rPr>
-      </w:pPr>
-      <w:r>
-        <w:rPr>
-          <w:rFonts w:ascii="Calibri" w:hAnsi="Calibri" w:cs="Calibri"/>
-          <w:sz w:val="22"/>
-          <w:szCs w:val="22"/>
-        </w:rPr>
-        <w:t> </w:t>
+        <w:t>  </w:t>
       </w:r>
     </w:p>
     <w:p>
@@ -402,25 +362,7 @@
           <w:sz w:val="22"/>
           <w:szCs w:val="22"/>
         </w:rPr>
-        <w:t xml:space="preserve"> </w:t>
-      </w:r>
-      <w:proofErr w:type="gramStart"/>
-      <w:r>
-        <w:rPr>
-          <w:rFonts w:ascii="Cambria" w:hAnsi="Cambria" w:cs="Calibri"/>
-          <w:sz w:val="22"/>
-          <w:szCs w:val="22"/>
-        </w:rPr>
-        <w:t>thus</w:t>
-      </w:r>
-      <w:proofErr w:type="gramEnd"/>
-      <w:r>
-        <w:rPr>
-          <w:rFonts w:ascii="Cambria" w:hAnsi="Cambria" w:cs="Calibri"/>
-          <w:sz w:val="22"/>
-          <w:szCs w:val="22"/>
-        </w:rPr>
-        <w:t xml:space="preserve"> they are more worried about the </w:t>
+        <w:t xml:space="preserve"> thus they are more worried about the </w:t>
       </w:r>
       <w:r>
         <w:rPr>
@@ -1254,481 +1196,6 @@
     </w:p>
     <w:p>
       <w:pPr>
-        <w:numPr>
-          <w:ilvl w:val="0"/>
-          <w:numId w:val="5"/>
-        </w:numPr>
-        <w:textAlignment w:val="center"/>
-        <w:rPr>
-          <w:rFonts w:ascii="Calibri" w:hAnsi="Calibri" w:cs="Calibri"/>
-          <w:sz w:val="22"/>
-          <w:szCs w:val="22"/>
-        </w:rPr>
-      </w:pPr>
-      <w:r>
-        <w:rPr>
-          <w:rFonts w:ascii="Calibri" w:hAnsi="Calibri" w:cs="Calibri"/>
-          <w:noProof/>
-          <w:sz w:val="22"/>
-          <w:szCs w:val="22"/>
-        </w:rPr>
-        <w:drawing>
-          <wp:inline distT="0" distB="0" distL="0" distR="0" wp14:anchorId="3F9C41D6" wp14:editId="5AE5DB56">
-            <wp:extent cx="4765675" cy="222885"/>
-            <wp:effectExtent l="0" t="0" r="0" b="5715"/>
-            <wp:docPr id="65" name="Picture 65"/>
-            <wp:cNvGraphicFramePr>
-              <a:graphicFrameLocks xmlns:a="http://schemas.openxmlformats.org/drawingml/2006/main" noChangeAspect="1"/>
-            </wp:cNvGraphicFramePr>
-            <a:graphic xmlns:a="http://schemas.openxmlformats.org/drawingml/2006/main">
-              <a:graphicData uri="http://schemas.openxmlformats.org/drawingml/2006/picture">
-                <pic:pic xmlns:pic="http://schemas.openxmlformats.org/drawingml/2006/picture">
-                  <pic:nvPicPr>
-                    <pic:cNvPr id="0" name="Picture 1024"/>
-                    <pic:cNvPicPr>
-                      <a:picLocks noChangeAspect="1" noChangeArrowheads="1"/>
-                    </pic:cNvPicPr>
-                  </pic:nvPicPr>
-                  <pic:blipFill>
-                    <a:blip r:embed="rId15">
-                      <a:extLst>
-                        <a:ext uri="{28A0092B-C50C-407E-A947-70E740481C1C}">
-                          <a14:useLocalDpi xmlns:a14="http://schemas.microsoft.com/office/drawing/2010/main" val="0"/>
-                        </a:ext>
-                      </a:extLst>
-                    </a:blip>
-                    <a:srcRect/>
-                    <a:stretch>
-                      <a:fillRect/>
-                    </a:stretch>
-                  </pic:blipFill>
-                  <pic:spPr bwMode="auto">
-                    <a:xfrm>
-                      <a:off x="0" y="0"/>
-                      <a:ext cx="4765675" cy="222885"/>
-                    </a:xfrm>
-                    <a:prstGeom prst="rect">
-                      <a:avLst/>
-                    </a:prstGeom>
-                    <a:noFill/>
-                    <a:ln>
-                      <a:noFill/>
-                    </a:ln>
-                  </pic:spPr>
-                </pic:pic>
-              </a:graphicData>
-            </a:graphic>
-          </wp:inline>
-        </w:drawing>
-      </w:r>
-    </w:p>
-    <w:p>
-      <w:pPr>
-        <w:numPr>
-          <w:ilvl w:val="1"/>
-          <w:numId w:val="5"/>
-        </w:numPr>
-        <w:textAlignment w:val="center"/>
-        <w:rPr>
-          <w:rFonts w:ascii="Calibri" w:hAnsi="Calibri" w:cs="Calibri"/>
-          <w:sz w:val="22"/>
-          <w:szCs w:val="22"/>
-        </w:rPr>
-      </w:pPr>
-      <w:r>
-        <w:rPr>
-          <w:rFonts w:ascii="Calibri" w:hAnsi="Calibri" w:cs="Calibri"/>
-          <w:noProof/>
-          <w:sz w:val="22"/>
-          <w:szCs w:val="22"/>
-        </w:rPr>
-        <w:drawing>
-          <wp:inline distT="0" distB="0" distL="0" distR="0" wp14:anchorId="68968CA0" wp14:editId="60320A6B">
-            <wp:extent cx="5680075" cy="222885"/>
-            <wp:effectExtent l="0" t="0" r="0" b="5715"/>
-            <wp:docPr id="64" name="Picture 64"/>
-            <wp:cNvGraphicFramePr>
-              <a:graphicFrameLocks xmlns:a="http://schemas.openxmlformats.org/drawingml/2006/main" noChangeAspect="1"/>
-            </wp:cNvGraphicFramePr>
-            <a:graphic xmlns:a="http://schemas.openxmlformats.org/drawingml/2006/main">
-              <a:graphicData uri="http://schemas.openxmlformats.org/drawingml/2006/picture">
-                <pic:pic xmlns:pic="http://schemas.openxmlformats.org/drawingml/2006/picture">
-                  <pic:nvPicPr>
-                    <pic:cNvPr id="0" name="Picture 1025"/>
-                    <pic:cNvPicPr>
-                      <a:picLocks noChangeAspect="1" noChangeArrowheads="1"/>
-                    </pic:cNvPicPr>
-                  </pic:nvPicPr>
-                  <pic:blipFill>
-                    <a:blip r:embed="rId16">
-                      <a:extLst>
-                        <a:ext uri="{28A0092B-C50C-407E-A947-70E740481C1C}">
-                          <a14:useLocalDpi xmlns:a14="http://schemas.microsoft.com/office/drawing/2010/main" val="0"/>
-                        </a:ext>
-                      </a:extLst>
-                    </a:blip>
-                    <a:srcRect/>
-                    <a:stretch>
-                      <a:fillRect/>
-                    </a:stretch>
-                  </pic:blipFill>
-                  <pic:spPr bwMode="auto">
-                    <a:xfrm>
-                      <a:off x="0" y="0"/>
-                      <a:ext cx="5680075" cy="222885"/>
-                    </a:xfrm>
-                    <a:prstGeom prst="rect">
-                      <a:avLst/>
-                    </a:prstGeom>
-                    <a:noFill/>
-                    <a:ln>
-                      <a:noFill/>
-                    </a:ln>
-                  </pic:spPr>
-                </pic:pic>
-              </a:graphicData>
-            </a:graphic>
-          </wp:inline>
-        </w:drawing>
-      </w:r>
-    </w:p>
-    <w:p>
-      <w:pPr>
-        <w:numPr>
-          <w:ilvl w:val="1"/>
-          <w:numId w:val="5"/>
-        </w:numPr>
-        <w:textAlignment w:val="center"/>
-        <w:rPr>
-          <w:rFonts w:ascii="Calibri" w:hAnsi="Calibri" w:cs="Calibri"/>
-          <w:sz w:val="22"/>
-          <w:szCs w:val="22"/>
-        </w:rPr>
-      </w:pPr>
-      <w:r>
-        <w:rPr>
-          <w:rFonts w:ascii="Calibri" w:hAnsi="Calibri" w:cs="Calibri"/>
-          <w:noProof/>
-          <w:sz w:val="22"/>
-          <w:szCs w:val="22"/>
-        </w:rPr>
-        <w:drawing>
-          <wp:inline distT="0" distB="0" distL="0" distR="0" wp14:anchorId="729DC6D0" wp14:editId="60B14B58">
-            <wp:extent cx="5832475" cy="222885"/>
-            <wp:effectExtent l="0" t="0" r="0" b="5715"/>
-            <wp:docPr id="63" name="Picture 63"/>
-            <wp:cNvGraphicFramePr>
-              <a:graphicFrameLocks xmlns:a="http://schemas.openxmlformats.org/drawingml/2006/main" noChangeAspect="1"/>
-            </wp:cNvGraphicFramePr>
-            <a:graphic xmlns:a="http://schemas.openxmlformats.org/drawingml/2006/main">
-              <a:graphicData uri="http://schemas.openxmlformats.org/drawingml/2006/picture">
-                <pic:pic xmlns:pic="http://schemas.openxmlformats.org/drawingml/2006/picture">
-                  <pic:nvPicPr>
-                    <pic:cNvPr id="0" name="Picture 1026"/>
-                    <pic:cNvPicPr>
-                      <a:picLocks noChangeAspect="1" noChangeArrowheads="1"/>
-                    </pic:cNvPicPr>
-                  </pic:nvPicPr>
-                  <pic:blipFill>
-                    <a:blip r:embed="rId17">
-                      <a:extLst>
-                        <a:ext uri="{28A0092B-C50C-407E-A947-70E740481C1C}">
-                          <a14:useLocalDpi xmlns:a14="http://schemas.microsoft.com/office/drawing/2010/main" val="0"/>
-                        </a:ext>
-                      </a:extLst>
-                    </a:blip>
-                    <a:srcRect/>
-                    <a:stretch>
-                      <a:fillRect/>
-                    </a:stretch>
-                  </pic:blipFill>
-                  <pic:spPr bwMode="auto">
-                    <a:xfrm>
-                      <a:off x="0" y="0"/>
-                      <a:ext cx="5832475" cy="222885"/>
-                    </a:xfrm>
-                    <a:prstGeom prst="rect">
-                      <a:avLst/>
-                    </a:prstGeom>
-                    <a:noFill/>
-                    <a:ln>
-                      <a:noFill/>
-                    </a:ln>
-                  </pic:spPr>
-                </pic:pic>
-              </a:graphicData>
-            </a:graphic>
-          </wp:inline>
-        </w:drawing>
-      </w:r>
-    </w:p>
-    <w:p>
-      <w:pPr>
-        <w:numPr>
-          <w:ilvl w:val="1"/>
-          <w:numId w:val="5"/>
-        </w:numPr>
-        <w:textAlignment w:val="center"/>
-        <w:rPr>
-          <w:rFonts w:ascii="Calibri" w:hAnsi="Calibri" w:cs="Calibri"/>
-          <w:sz w:val="22"/>
-          <w:szCs w:val="22"/>
-        </w:rPr>
-      </w:pPr>
-      <w:r>
-        <w:rPr>
-          <w:rFonts w:ascii="Calibri" w:hAnsi="Calibri" w:cs="Calibri"/>
-          <w:noProof/>
-          <w:sz w:val="22"/>
-          <w:szCs w:val="22"/>
-        </w:rPr>
-        <w:drawing>
-          <wp:inline distT="0" distB="0" distL="0" distR="0" wp14:anchorId="29E120F6" wp14:editId="3580D7EE">
-            <wp:extent cx="4601210" cy="222885"/>
-            <wp:effectExtent l="0" t="0" r="8890" b="5715"/>
-            <wp:docPr id="62" name="Picture 62"/>
-            <wp:cNvGraphicFramePr>
-              <a:graphicFrameLocks xmlns:a="http://schemas.openxmlformats.org/drawingml/2006/main" noChangeAspect="1"/>
-            </wp:cNvGraphicFramePr>
-            <a:graphic xmlns:a="http://schemas.openxmlformats.org/drawingml/2006/main">
-              <a:graphicData uri="http://schemas.openxmlformats.org/drawingml/2006/picture">
-                <pic:pic xmlns:pic="http://schemas.openxmlformats.org/drawingml/2006/picture">
-                  <pic:nvPicPr>
-                    <pic:cNvPr id="0" name="Picture 1027"/>
-                    <pic:cNvPicPr>
-                      <a:picLocks noChangeAspect="1" noChangeArrowheads="1"/>
-                    </pic:cNvPicPr>
-                  </pic:nvPicPr>
-                  <pic:blipFill>
-                    <a:blip r:embed="rId18">
-                      <a:extLst>
-                        <a:ext uri="{28A0092B-C50C-407E-A947-70E740481C1C}">
-                          <a14:useLocalDpi xmlns:a14="http://schemas.microsoft.com/office/drawing/2010/main" val="0"/>
-                        </a:ext>
-                      </a:extLst>
-                    </a:blip>
-                    <a:srcRect/>
-                    <a:stretch>
-                      <a:fillRect/>
-                    </a:stretch>
-                  </pic:blipFill>
-                  <pic:spPr bwMode="auto">
-                    <a:xfrm>
-                      <a:off x="0" y="0"/>
-                      <a:ext cx="4601210" cy="222885"/>
-                    </a:xfrm>
-                    <a:prstGeom prst="rect">
-                      <a:avLst/>
-                    </a:prstGeom>
-                    <a:noFill/>
-                    <a:ln>
-                      <a:noFill/>
-                    </a:ln>
-                  </pic:spPr>
-                </pic:pic>
-              </a:graphicData>
-            </a:graphic>
-          </wp:inline>
-        </w:drawing>
-      </w:r>
-    </w:p>
-    <w:p>
-      <w:pPr>
-        <w:numPr>
-          <w:ilvl w:val="0"/>
-          <w:numId w:val="5"/>
-        </w:numPr>
-        <w:textAlignment w:val="center"/>
-        <w:rPr>
-          <w:rFonts w:ascii="Calibri" w:hAnsi="Calibri" w:cs="Calibri"/>
-          <w:sz w:val="22"/>
-          <w:szCs w:val="22"/>
-        </w:rPr>
-      </w:pPr>
-      <w:r>
-        <w:rPr>
-          <w:rFonts w:ascii="Cambria Math" w:hAnsi="Cambria Math" w:cs="Calibri"/>
-          <w:sz w:val="22"/>
-          <w:szCs w:val="22"/>
-        </w:rPr>
-        <w:lastRenderedPageBreak/>
-        <w:t>Interpretation of VAR:</w:t>
-      </w:r>
-    </w:p>
-    <w:p>
-      <w:pPr>
-        <w:numPr>
-          <w:ilvl w:val="1"/>
-          <w:numId w:val="5"/>
-        </w:numPr>
-        <w:textAlignment w:val="center"/>
-        <w:rPr>
-          <w:rFonts w:ascii="Calibri" w:hAnsi="Calibri" w:cs="Calibri"/>
-          <w:sz w:val="22"/>
-          <w:szCs w:val="22"/>
-        </w:rPr>
-      </w:pPr>
-      <w:r>
-        <w:rPr>
-          <w:rFonts w:ascii="Calibri" w:hAnsi="Calibri" w:cs="Calibri"/>
-          <w:noProof/>
-          <w:sz w:val="22"/>
-          <w:szCs w:val="22"/>
-        </w:rPr>
-        <w:drawing>
-          <wp:inline distT="0" distB="0" distL="0" distR="0" wp14:anchorId="3CBA3989" wp14:editId="1FB763D5">
-            <wp:extent cx="4947285" cy="222885"/>
-            <wp:effectExtent l="0" t="0" r="5715" b="5715"/>
-            <wp:docPr id="61" name="Picture 61"/>
-            <wp:cNvGraphicFramePr>
-              <a:graphicFrameLocks xmlns:a="http://schemas.openxmlformats.org/drawingml/2006/main" noChangeAspect="1"/>
-            </wp:cNvGraphicFramePr>
-            <a:graphic xmlns:a="http://schemas.openxmlformats.org/drawingml/2006/main">
-              <a:graphicData uri="http://schemas.openxmlformats.org/drawingml/2006/picture">
-                <pic:pic xmlns:pic="http://schemas.openxmlformats.org/drawingml/2006/picture">
-                  <pic:nvPicPr>
-                    <pic:cNvPr id="0" name="Picture 1028"/>
-                    <pic:cNvPicPr>
-                      <a:picLocks noChangeAspect="1" noChangeArrowheads="1"/>
-                    </pic:cNvPicPr>
-                  </pic:nvPicPr>
-                  <pic:blipFill>
-                    <a:blip r:embed="rId19">
-                      <a:extLst>
-                        <a:ext uri="{28A0092B-C50C-407E-A947-70E740481C1C}">
-                          <a14:useLocalDpi xmlns:a14="http://schemas.microsoft.com/office/drawing/2010/main" val="0"/>
-                        </a:ext>
-                      </a:extLst>
-                    </a:blip>
-                    <a:srcRect/>
-                    <a:stretch>
-                      <a:fillRect/>
-                    </a:stretch>
-                  </pic:blipFill>
-                  <pic:spPr bwMode="auto">
-                    <a:xfrm>
-                      <a:off x="0" y="0"/>
-                      <a:ext cx="4947285" cy="222885"/>
-                    </a:xfrm>
-                    <a:prstGeom prst="rect">
-                      <a:avLst/>
-                    </a:prstGeom>
-                    <a:noFill/>
-                    <a:ln>
-                      <a:noFill/>
-                    </a:ln>
-                  </pic:spPr>
-                </pic:pic>
-              </a:graphicData>
-            </a:graphic>
-          </wp:inline>
-        </w:drawing>
-      </w:r>
-    </w:p>
-    <w:p>
-      <w:pPr>
-        <w:numPr>
-          <w:ilvl w:val="1"/>
-          <w:numId w:val="5"/>
-        </w:numPr>
-        <w:textAlignment w:val="center"/>
-        <w:rPr>
-          <w:rFonts w:ascii="Calibri" w:hAnsi="Calibri" w:cs="Calibri"/>
-          <w:sz w:val="22"/>
-          <w:szCs w:val="22"/>
-        </w:rPr>
-      </w:pPr>
-      <w:r>
-        <w:rPr>
-          <w:rFonts w:ascii="Calibri" w:hAnsi="Calibri" w:cs="Calibri"/>
-          <w:noProof/>
-          <w:sz w:val="22"/>
-          <w:szCs w:val="22"/>
-        </w:rPr>
-        <w:drawing>
-          <wp:inline distT="0" distB="0" distL="0" distR="0" wp14:anchorId="4F3E1123" wp14:editId="526CA249">
-            <wp:extent cx="5627370" cy="222885"/>
-            <wp:effectExtent l="0" t="0" r="0" b="5715"/>
-            <wp:docPr id="60" name="Picture 60"/>
-            <wp:cNvGraphicFramePr>
-              <a:graphicFrameLocks xmlns:a="http://schemas.openxmlformats.org/drawingml/2006/main" noChangeAspect="1"/>
-            </wp:cNvGraphicFramePr>
-            <a:graphic xmlns:a="http://schemas.openxmlformats.org/drawingml/2006/main">
-              <a:graphicData uri="http://schemas.openxmlformats.org/drawingml/2006/picture">
-                <pic:pic xmlns:pic="http://schemas.openxmlformats.org/drawingml/2006/picture">
-                  <pic:nvPicPr>
-                    <pic:cNvPr id="0" name="Picture 1029"/>
-                    <pic:cNvPicPr>
-                      <a:picLocks noChangeAspect="1" noChangeArrowheads="1"/>
-                    </pic:cNvPicPr>
-                  </pic:nvPicPr>
-                  <pic:blipFill>
-                    <a:blip r:embed="rId20">
-                      <a:extLst>
-                        <a:ext uri="{28A0092B-C50C-407E-A947-70E740481C1C}">
-                          <a14:useLocalDpi xmlns:a14="http://schemas.microsoft.com/office/drawing/2010/main" val="0"/>
-                        </a:ext>
-                      </a:extLst>
-                    </a:blip>
-                    <a:srcRect/>
-                    <a:stretch>
-                      <a:fillRect/>
-                    </a:stretch>
-                  </pic:blipFill>
-                  <pic:spPr bwMode="auto">
-                    <a:xfrm>
-                      <a:off x="0" y="0"/>
-                      <a:ext cx="5627370" cy="222885"/>
-                    </a:xfrm>
-                    <a:prstGeom prst="rect">
-                      <a:avLst/>
-                    </a:prstGeom>
-                    <a:noFill/>
-                    <a:ln>
-                      <a:noFill/>
-                    </a:ln>
-                  </pic:spPr>
-                </pic:pic>
-              </a:graphicData>
-            </a:graphic>
-          </wp:inline>
-        </w:drawing>
-      </w:r>
-    </w:p>
-    <w:p>
-      <w:pPr>
-        <w:numPr>
-          <w:ilvl w:val="1"/>
-          <w:numId w:val="5"/>
-        </w:numPr>
-        <w:textAlignment w:val="center"/>
-        <w:rPr>
-          <w:rFonts w:ascii="Calibri" w:hAnsi="Calibri" w:cs="Calibri"/>
-          <w:sz w:val="22"/>
-          <w:szCs w:val="22"/>
-        </w:rPr>
-      </w:pPr>
-      <w:proofErr w:type="spellStart"/>
-      <w:r>
-        <w:rPr>
-          <w:rFonts w:ascii="Cambria Math" w:hAnsi="Cambria Math" w:cs="Calibri"/>
-          <w:sz w:val="22"/>
-          <w:szCs w:val="22"/>
-        </w:rPr>
-        <w:t>VaR</w:t>
-      </w:r>
-      <w:proofErr w:type="spellEnd"/>
-      <w:r>
-        <w:rPr>
-          <w:rFonts w:ascii="Cambria Math" w:hAnsi="Cambria Math" w:cs="Calibri"/>
-          <w:sz w:val="22"/>
-          <w:szCs w:val="22"/>
-        </w:rPr>
-        <w:t xml:space="preserve"> quantifies the potential Gains or Losses at a specific level</w:t>
-      </w:r>
-    </w:p>
-    <w:p>
-      <w:pPr>
         <w:pStyle w:val="NormalWeb"/>
         <w:spacing w:before="0" w:beforeAutospacing="0" w:after="0" w:afterAutospacing="0"/>
         <w:rPr>
@@ -1783,7 +1250,7 @@
                     </pic:cNvPicPr>
                   </pic:nvPicPr>
                   <pic:blipFill>
-                    <a:blip r:embed="rId21">
+                    <a:blip r:embed="rId15">
                       <a:extLst>
                         <a:ext uri="{28A0092B-C50C-407E-A947-70E740481C1C}">
                           <a14:useLocalDpi xmlns:a14="http://schemas.microsoft.com/office/drawing/2010/main" val="0"/>
@@ -1852,7 +1319,7 @@
                     </pic:cNvPicPr>
                   </pic:nvPicPr>
                   <pic:blipFill>
-                    <a:blip r:embed="rId22">
+                    <a:blip r:embed="rId16">
                       <a:extLst>
                         <a:ext uri="{28A0092B-C50C-407E-A947-70E740481C1C}">
                           <a14:useLocalDpi xmlns:a14="http://schemas.microsoft.com/office/drawing/2010/main" val="0"/>
@@ -1921,7 +1388,7 @@
                     </pic:cNvPicPr>
                   </pic:nvPicPr>
                   <pic:blipFill>
-                    <a:blip r:embed="rId23">
+                    <a:blip r:embed="rId17">
                       <a:extLst>
                         <a:ext uri="{28A0092B-C50C-407E-A947-70E740481C1C}">
                           <a14:useLocalDpi xmlns:a14="http://schemas.microsoft.com/office/drawing/2010/main" val="0"/>
@@ -1955,76 +1422,6 @@
     </w:p>
     <w:p>
       <w:pPr>
-        <w:numPr>
-          <w:ilvl w:val="0"/>
-          <w:numId w:val="6"/>
-        </w:numPr>
-        <w:textAlignment w:val="center"/>
-        <w:rPr>
-          <w:rFonts w:ascii="Calibri" w:hAnsi="Calibri" w:cs="Calibri"/>
-          <w:sz w:val="22"/>
-          <w:szCs w:val="22"/>
-        </w:rPr>
-      </w:pPr>
-      <w:r>
-        <w:rPr>
-          <w:rFonts w:ascii="Calibri" w:hAnsi="Calibri" w:cs="Calibri"/>
-          <w:noProof/>
-          <w:sz w:val="22"/>
-          <w:szCs w:val="22"/>
-        </w:rPr>
-        <w:drawing>
-          <wp:inline distT="0" distB="0" distL="0" distR="0" wp14:anchorId="2AC01E1F" wp14:editId="16E3193B">
-            <wp:extent cx="5943600" cy="197485"/>
-            <wp:effectExtent l="0" t="0" r="0" b="0"/>
-            <wp:docPr id="56" name="Picture 56"/>
-            <wp:cNvGraphicFramePr>
-              <a:graphicFrameLocks xmlns:a="http://schemas.openxmlformats.org/drawingml/2006/main" noChangeAspect="1"/>
-            </wp:cNvGraphicFramePr>
-            <a:graphic xmlns:a="http://schemas.openxmlformats.org/drawingml/2006/main">
-              <a:graphicData uri="http://schemas.openxmlformats.org/drawingml/2006/picture">
-                <pic:pic xmlns:pic="http://schemas.openxmlformats.org/drawingml/2006/picture">
-                  <pic:nvPicPr>
-                    <pic:cNvPr id="0" name="Picture 1033"/>
-                    <pic:cNvPicPr>
-                      <a:picLocks noChangeAspect="1" noChangeArrowheads="1"/>
-                    </pic:cNvPicPr>
-                  </pic:nvPicPr>
-                  <pic:blipFill>
-                    <a:blip r:embed="rId24">
-                      <a:extLst>
-                        <a:ext uri="{28A0092B-C50C-407E-A947-70E740481C1C}">
-                          <a14:useLocalDpi xmlns:a14="http://schemas.microsoft.com/office/drawing/2010/main" val="0"/>
-                        </a:ext>
-                      </a:extLst>
-                    </a:blip>
-                    <a:srcRect/>
-                    <a:stretch>
-                      <a:fillRect/>
-                    </a:stretch>
-                  </pic:blipFill>
-                  <pic:spPr bwMode="auto">
-                    <a:xfrm>
-                      <a:off x="0" y="0"/>
-                      <a:ext cx="5943600" cy="197485"/>
-                    </a:xfrm>
-                    <a:prstGeom prst="rect">
-                      <a:avLst/>
-                    </a:prstGeom>
-                    <a:noFill/>
-                    <a:ln>
-                      <a:noFill/>
-                    </a:ln>
-                  </pic:spPr>
-                </pic:pic>
-              </a:graphicData>
-            </a:graphic>
-          </wp:inline>
-        </w:drawing>
-      </w:r>
-    </w:p>
-    <w:p>
-      <w:pPr>
         <w:pStyle w:val="NormalWeb"/>
         <w:spacing w:before="0" w:beforeAutospacing="0" w:after="0" w:afterAutospacing="0"/>
         <w:rPr>
@@ -2059,6 +1456,7 @@
           <w:sz w:val="22"/>
           <w:szCs w:val="22"/>
         </w:rPr>
+        <w:lastRenderedPageBreak/>
         <w:drawing>
           <wp:inline distT="0" distB="0" distL="0" distR="0" wp14:anchorId="27505F42" wp14:editId="0738D7B4">
             <wp:extent cx="3552190" cy="1834515"/>
@@ -2077,7 +1475,7 @@
                     </pic:cNvPicPr>
                   </pic:nvPicPr>
                   <pic:blipFill>
-                    <a:blip r:embed="rId25">
+                    <a:blip r:embed="rId18">
                       <a:extLst>
                         <a:ext uri="{28A0092B-C50C-407E-A947-70E740481C1C}">
                           <a14:useLocalDpi xmlns:a14="http://schemas.microsoft.com/office/drawing/2010/main" val="0"/>
@@ -2130,152 +1528,6 @@
     </w:p>
     <w:p>
       <w:pPr>
-        <w:pStyle w:val="Heading1"/>
-        <w:rPr>
-          <w:rFonts w:ascii="Calibri" w:hAnsi="Calibri" w:cs="Calibri"/>
-          <w:color w:val="201F1E"/>
-        </w:rPr>
-      </w:pPr>
-      <w:r>
-        <w:rPr>
-          <w:rFonts w:ascii="Calibri" w:hAnsi="Calibri" w:cs="Calibri"/>
-          <w:color w:val="201F1E"/>
-        </w:rPr>
-        <w:t>Tail Value at Risk</w:t>
-      </w:r>
-    </w:p>
-    <w:p>
-      <w:pPr>
-        <w:numPr>
-          <w:ilvl w:val="0"/>
-          <w:numId w:val="7"/>
-        </w:numPr>
-        <w:textAlignment w:val="center"/>
-        <w:rPr>
-          <w:rFonts w:ascii="Calibri" w:hAnsi="Calibri" w:cs="Calibri"/>
-          <w:sz w:val="22"/>
-          <w:szCs w:val="22"/>
-        </w:rPr>
-      </w:pPr>
-      <w:r>
-        <w:rPr>
-          <w:rFonts w:ascii="Cambria" w:hAnsi="Cambria" w:cs="Calibri"/>
-          <w:sz w:val="22"/>
-          <w:szCs w:val="22"/>
-        </w:rPr>
-        <w:t xml:space="preserve">Extension of VAR which quantifies the potential losses </w:t>
-      </w:r>
-      <w:r>
-        <w:rPr>
-          <w:rFonts w:ascii="Cambria" w:hAnsi="Cambria" w:cs="Calibri"/>
-          <w:i/>
-          <w:iCs/>
-          <w:sz w:val="22"/>
-          <w:szCs w:val="22"/>
-        </w:rPr>
-        <w:t>worse</w:t>
-      </w:r>
-      <w:r>
-        <w:rPr>
-          <w:rFonts w:ascii="Cambria" w:hAnsi="Cambria" w:cs="Calibri"/>
-          <w:sz w:val="22"/>
-          <w:szCs w:val="22"/>
-        </w:rPr>
-        <w:t xml:space="preserve"> than the specified level</w:t>
-      </w:r>
-    </w:p>
-    <w:p>
-      <w:pPr>
-        <w:numPr>
-          <w:ilvl w:val="0"/>
-          <w:numId w:val="7"/>
-        </w:numPr>
-        <w:textAlignment w:val="center"/>
-        <w:rPr>
-          <w:rFonts w:ascii="Calibri" w:hAnsi="Calibri" w:cs="Calibri"/>
-          <w:sz w:val="22"/>
-          <w:szCs w:val="22"/>
-        </w:rPr>
-      </w:pPr>
-      <w:r>
-        <w:rPr>
-          <w:rFonts w:ascii="Cambria" w:hAnsi="Cambria" w:cs="Calibri"/>
-          <w:sz w:val="22"/>
-          <w:szCs w:val="22"/>
-        </w:rPr>
-        <w:t xml:space="preserve">It is the </w:t>
-      </w:r>
-      <w:r>
-        <w:rPr>
-          <w:rFonts w:ascii="Cambria" w:hAnsi="Cambria" w:cs="Calibri"/>
-          <w:b/>
-          <w:bCs/>
-          <w:sz w:val="22"/>
-          <w:szCs w:val="22"/>
-        </w:rPr>
-        <w:t>conditional expectation</w:t>
-      </w:r>
-      <w:r>
-        <w:rPr>
-          <w:rFonts w:ascii="Cambria" w:hAnsi="Cambria" w:cs="Calibri"/>
-          <w:sz w:val="22"/>
-          <w:szCs w:val="22"/>
-        </w:rPr>
-        <w:t xml:space="preserve"> of the distribution, given that the variable is at the </w:t>
-      </w:r>
-      <w:proofErr w:type="spellStart"/>
-      <w:r>
-        <w:rPr>
-          <w:rFonts w:ascii="Cambria" w:hAnsi="Cambria" w:cs="Calibri"/>
-          <w:sz w:val="22"/>
-          <w:szCs w:val="22"/>
-        </w:rPr>
-        <w:t>VaR</w:t>
-      </w:r>
-      <w:proofErr w:type="spellEnd"/>
-      <w:r>
-        <w:rPr>
-          <w:rFonts w:ascii="Cambria" w:hAnsi="Cambria" w:cs="Calibri"/>
-          <w:sz w:val="22"/>
-          <w:szCs w:val="22"/>
-        </w:rPr>
-        <w:t xml:space="preserve"> tail</w:t>
-      </w:r>
-    </w:p>
-    <w:p>
-      <w:pPr>
-        <w:numPr>
-          <w:ilvl w:val="0"/>
-          <w:numId w:val="7"/>
-        </w:numPr>
-        <w:textAlignment w:val="center"/>
-        <w:rPr>
-          <w:rFonts w:ascii="Calibri" w:hAnsi="Calibri" w:cs="Calibri"/>
-          <w:sz w:val="22"/>
-          <w:szCs w:val="22"/>
-        </w:rPr>
-      </w:pPr>
-      <w:r>
-        <w:rPr>
-          <w:rFonts w:ascii="Cambria" w:hAnsi="Cambria" w:cs="Calibri"/>
-          <w:sz w:val="22"/>
-          <w:szCs w:val="22"/>
-        </w:rPr>
-        <w:t xml:space="preserve">Thus, it is also known as the </w:t>
-      </w:r>
-      <w:r>
-        <w:rPr>
-          <w:rFonts w:ascii="Cambria" w:hAnsi="Cambria" w:cs="Calibri"/>
-          <w:b/>
-          <w:bCs/>
-          <w:sz w:val="22"/>
-          <w:szCs w:val="22"/>
-        </w:rPr>
-        <w:t>Conditional Tail Expectation (CTE)</w:t>
-      </w:r>
-    </w:p>
-    <w:p>
-      <w:pPr>
         <w:pStyle w:val="NormalWeb"/>
         <w:spacing w:before="0" w:beforeAutospacing="0" w:after="0" w:afterAutospacing="0"/>
         <w:rPr>
@@ -2298,424 +1550,6 @@
         <w:pStyle w:val="NormalWeb"/>
         <w:spacing w:before="0" w:beforeAutospacing="0" w:after="0" w:afterAutospacing="0"/>
         <w:rPr>
-          <w:rFonts w:ascii="Cambria Math" w:hAnsi="Cambria Math" w:cs="Calibri"/>
-          <w:sz w:val="22"/>
-          <w:szCs w:val="22"/>
-          <w:lang w:val=""/>
-        </w:rPr>
-      </w:pPr>
-      <w:r>
-        <w:rPr>
-          <w:rFonts w:ascii="Cambria Math" w:hAnsi="Cambria Math" w:cs="Calibri"/>
-          <w:noProof/>
-          <w:sz w:val="22"/>
-          <w:szCs w:val="22"/>
-          <w:lang w:val=""/>
-        </w:rPr>
-        <w:drawing>
-          <wp:inline distT="0" distB="0" distL="0" distR="0" wp14:anchorId="51633234" wp14:editId="201C87A7">
-            <wp:extent cx="2496820" cy="222885"/>
-            <wp:effectExtent l="0" t="0" r="0" b="5715"/>
-            <wp:docPr id="54" name="Picture 54"/>
-            <wp:cNvGraphicFramePr>
-              <a:graphicFrameLocks xmlns:a="http://schemas.openxmlformats.org/drawingml/2006/main" noChangeAspect="1"/>
-            </wp:cNvGraphicFramePr>
-            <a:graphic xmlns:a="http://schemas.openxmlformats.org/drawingml/2006/main">
-              <a:graphicData uri="http://schemas.openxmlformats.org/drawingml/2006/picture">
-                <pic:pic xmlns:pic="http://schemas.openxmlformats.org/drawingml/2006/picture">
-                  <pic:nvPicPr>
-                    <pic:cNvPr id="0" name="Picture 1035"/>
-                    <pic:cNvPicPr>
-                      <a:picLocks noChangeAspect="1" noChangeArrowheads="1"/>
-                    </pic:cNvPicPr>
-                  </pic:nvPicPr>
-                  <pic:blipFill>
-                    <a:blip r:embed="rId26">
-                      <a:extLst>
-                        <a:ext uri="{28A0092B-C50C-407E-A947-70E740481C1C}">
-                          <a14:useLocalDpi xmlns:a14="http://schemas.microsoft.com/office/drawing/2010/main" val="0"/>
-                        </a:ext>
-                      </a:extLst>
-                    </a:blip>
-                    <a:srcRect/>
-                    <a:stretch>
-                      <a:fillRect/>
-                    </a:stretch>
-                  </pic:blipFill>
-                  <pic:spPr bwMode="auto">
-                    <a:xfrm>
-                      <a:off x="0" y="0"/>
-                      <a:ext cx="2496820" cy="222885"/>
-                    </a:xfrm>
-                    <a:prstGeom prst="rect">
-                      <a:avLst/>
-                    </a:prstGeom>
-                    <a:noFill/>
-                    <a:ln>
-                      <a:noFill/>
-                    </a:ln>
-                  </pic:spPr>
-                </pic:pic>
-              </a:graphicData>
-            </a:graphic>
-          </wp:inline>
-        </w:drawing>
-      </w:r>
-    </w:p>
-    <w:p>
-      <w:pPr>
-        <w:pStyle w:val="NormalWeb"/>
-        <w:spacing w:before="0" w:beforeAutospacing="0" w:after="0" w:afterAutospacing="0"/>
-        <w:rPr>
-          <w:rFonts w:ascii="Cambria Math" w:hAnsi="Cambria Math" w:cs="Calibri"/>
-          <w:sz w:val="22"/>
-          <w:szCs w:val="22"/>
-          <w:lang w:val=""/>
-        </w:rPr>
-      </w:pPr>
-      <w:r>
-        <w:rPr>
-          <w:rFonts w:ascii="Cambria Math" w:hAnsi="Cambria Math" w:cs="Calibri"/>
-          <w:noProof/>
-          <w:sz w:val="22"/>
-          <w:szCs w:val="22"/>
-          <w:lang w:val=""/>
-        </w:rPr>
-        <w:drawing>
-          <wp:inline distT="0" distB="0" distL="0" distR="0" wp14:anchorId="6589DCD0" wp14:editId="3E2D805E">
-            <wp:extent cx="2379980" cy="527685"/>
-            <wp:effectExtent l="0" t="0" r="1270" b="5715"/>
-            <wp:docPr id="53" name="Picture 53"/>
-            <wp:cNvGraphicFramePr>
-              <a:graphicFrameLocks xmlns:a="http://schemas.openxmlformats.org/drawingml/2006/main" noChangeAspect="1"/>
-            </wp:cNvGraphicFramePr>
-            <a:graphic xmlns:a="http://schemas.openxmlformats.org/drawingml/2006/main">
-              <a:graphicData uri="http://schemas.openxmlformats.org/drawingml/2006/picture">
-                <pic:pic xmlns:pic="http://schemas.openxmlformats.org/drawingml/2006/picture">
-                  <pic:nvPicPr>
-                    <pic:cNvPr id="0" name="Picture 1036"/>
-                    <pic:cNvPicPr>
-                      <a:picLocks noChangeAspect="1" noChangeArrowheads="1"/>
-                    </pic:cNvPicPr>
-                  </pic:nvPicPr>
-                  <pic:blipFill>
-                    <a:blip r:embed="rId27">
-                      <a:extLst>
-                        <a:ext uri="{28A0092B-C50C-407E-A947-70E740481C1C}">
-                          <a14:useLocalDpi xmlns:a14="http://schemas.microsoft.com/office/drawing/2010/main" val="0"/>
-                        </a:ext>
-                      </a:extLst>
-                    </a:blip>
-                    <a:srcRect/>
-                    <a:stretch>
-                      <a:fillRect/>
-                    </a:stretch>
-                  </pic:blipFill>
-                  <pic:spPr bwMode="auto">
-                    <a:xfrm>
-                      <a:off x="0" y="0"/>
-                      <a:ext cx="2379980" cy="527685"/>
-                    </a:xfrm>
-                    <a:prstGeom prst="rect">
-                      <a:avLst/>
-                    </a:prstGeom>
-                    <a:noFill/>
-                    <a:ln>
-                      <a:noFill/>
-                    </a:ln>
-                  </pic:spPr>
-                </pic:pic>
-              </a:graphicData>
-            </a:graphic>
-          </wp:inline>
-        </w:drawing>
-      </w:r>
-    </w:p>
-    <w:p>
-      <w:pPr>
-        <w:pStyle w:val="NormalWeb"/>
-        <w:spacing w:before="0" w:beforeAutospacing="0" w:after="0" w:afterAutospacing="0"/>
-        <w:rPr>
-          <w:rFonts w:ascii="Cambria Math" w:hAnsi="Cambria Math" w:cs="Calibri"/>
-          <w:sz w:val="22"/>
-          <w:szCs w:val="22"/>
-          <w:lang w:val=""/>
-        </w:rPr>
-      </w:pPr>
-      <w:r>
-        <w:rPr>
-          <w:rFonts w:ascii="Cambria Math" w:hAnsi="Cambria Math" w:cs="Calibri"/>
-          <w:noProof/>
-          <w:sz w:val="22"/>
-          <w:szCs w:val="22"/>
-          <w:lang w:val=""/>
-        </w:rPr>
-        <w:drawing>
-          <wp:inline distT="0" distB="0" distL="0" distR="0" wp14:anchorId="74E9154A" wp14:editId="37CBBCFE">
-            <wp:extent cx="3475990" cy="486410"/>
-            <wp:effectExtent l="0" t="0" r="0" b="8890"/>
-            <wp:docPr id="52" name="Picture 52"/>
-            <wp:cNvGraphicFramePr>
-              <a:graphicFrameLocks xmlns:a="http://schemas.openxmlformats.org/drawingml/2006/main" noChangeAspect="1"/>
-            </wp:cNvGraphicFramePr>
-            <a:graphic xmlns:a="http://schemas.openxmlformats.org/drawingml/2006/main">
-              <a:graphicData uri="http://schemas.openxmlformats.org/drawingml/2006/picture">
-                <pic:pic xmlns:pic="http://schemas.openxmlformats.org/drawingml/2006/picture">
-                  <pic:nvPicPr>
-                    <pic:cNvPr id="0" name="Picture 1037"/>
-                    <pic:cNvPicPr>
-                      <a:picLocks noChangeAspect="1" noChangeArrowheads="1"/>
-                    </pic:cNvPicPr>
-                  </pic:nvPicPr>
-                  <pic:blipFill>
-                    <a:blip r:embed="rId28">
-                      <a:extLst>
-                        <a:ext uri="{28A0092B-C50C-407E-A947-70E740481C1C}">
-                          <a14:useLocalDpi xmlns:a14="http://schemas.microsoft.com/office/drawing/2010/main" val="0"/>
-                        </a:ext>
-                      </a:extLst>
-                    </a:blip>
-                    <a:srcRect/>
-                    <a:stretch>
-                      <a:fillRect/>
-                    </a:stretch>
-                  </pic:blipFill>
-                  <pic:spPr bwMode="auto">
-                    <a:xfrm>
-                      <a:off x="0" y="0"/>
-                      <a:ext cx="3475990" cy="486410"/>
-                    </a:xfrm>
-                    <a:prstGeom prst="rect">
-                      <a:avLst/>
-                    </a:prstGeom>
-                    <a:noFill/>
-                    <a:ln>
-                      <a:noFill/>
-                    </a:ln>
-                  </pic:spPr>
-                </pic:pic>
-              </a:graphicData>
-            </a:graphic>
-          </wp:inline>
-        </w:drawing>
-      </w:r>
-    </w:p>
-    <w:p>
-      <w:pPr>
-        <w:pStyle w:val="NormalWeb"/>
-        <w:spacing w:before="0" w:beforeAutospacing="0" w:after="0" w:afterAutospacing="0"/>
-        <w:rPr>
-          <w:rFonts w:ascii="Cambria Math" w:hAnsi="Cambria Math" w:cs="Calibri"/>
-          <w:color w:val="7030A0"/>
-          <w:sz w:val="22"/>
-          <w:szCs w:val="22"/>
-          <w:lang w:val=""/>
-        </w:rPr>
-      </w:pPr>
-      <w:r>
-        <w:rPr>
-          <w:rFonts w:ascii="Cambria Math" w:hAnsi="Cambria Math" w:cs="Calibri"/>
-          <w:noProof/>
-          <w:color w:val="7030A0"/>
-          <w:sz w:val="22"/>
-          <w:szCs w:val="22"/>
-          <w:lang w:val=""/>
-        </w:rPr>
-        <w:drawing>
-          <wp:inline distT="0" distB="0" distL="0" distR="0" wp14:anchorId="2CE2B025" wp14:editId="6F0DB33F">
-            <wp:extent cx="2708275" cy="486410"/>
-            <wp:effectExtent l="0" t="0" r="0" b="8890"/>
-            <wp:docPr id="51" name="Picture 51"/>
-            <wp:cNvGraphicFramePr>
-              <a:graphicFrameLocks xmlns:a="http://schemas.openxmlformats.org/drawingml/2006/main" noChangeAspect="1"/>
-            </wp:cNvGraphicFramePr>
-            <a:graphic xmlns:a="http://schemas.openxmlformats.org/drawingml/2006/main">
-              <a:graphicData uri="http://schemas.openxmlformats.org/drawingml/2006/picture">
-                <pic:pic xmlns:pic="http://schemas.openxmlformats.org/drawingml/2006/picture">
-                  <pic:nvPicPr>
-                    <pic:cNvPr id="0" name="Picture 1038"/>
-                    <pic:cNvPicPr>
-                      <a:picLocks noChangeAspect="1" noChangeArrowheads="1"/>
-                    </pic:cNvPicPr>
-                  </pic:nvPicPr>
-                  <pic:blipFill>
-                    <a:blip r:embed="rId29">
-                      <a:extLst>
-                        <a:ext uri="{28A0092B-C50C-407E-A947-70E740481C1C}">
-                          <a14:useLocalDpi xmlns:a14="http://schemas.microsoft.com/office/drawing/2010/main" val="0"/>
-                        </a:ext>
-                      </a:extLst>
-                    </a:blip>
-                    <a:srcRect/>
-                    <a:stretch>
-                      <a:fillRect/>
-                    </a:stretch>
-                  </pic:blipFill>
-                  <pic:spPr bwMode="auto">
-                    <a:xfrm>
-                      <a:off x="0" y="0"/>
-                      <a:ext cx="2708275" cy="486410"/>
-                    </a:xfrm>
-                    <a:prstGeom prst="rect">
-                      <a:avLst/>
-                    </a:prstGeom>
-                    <a:noFill/>
-                    <a:ln>
-                      <a:noFill/>
-                    </a:ln>
-                  </pic:spPr>
-                </pic:pic>
-              </a:graphicData>
-            </a:graphic>
-          </wp:inline>
-        </w:drawing>
-      </w:r>
-    </w:p>
-    <w:p>
-      <w:pPr>
-        <w:numPr>
-          <w:ilvl w:val="0"/>
-          <w:numId w:val="8"/>
-        </w:numPr>
-        <w:textAlignment w:val="center"/>
-        <w:rPr>
-          <w:rFonts w:ascii="Calibri" w:hAnsi="Calibri" w:cs="Calibri"/>
-          <w:sz w:val="22"/>
-          <w:szCs w:val="22"/>
-        </w:rPr>
-      </w:pPr>
-      <w:r>
-        <w:rPr>
-          <w:rFonts w:ascii="Calibri" w:hAnsi="Calibri" w:cs="Calibri"/>
-          <w:noProof/>
-          <w:sz w:val="22"/>
-          <w:szCs w:val="22"/>
-        </w:rPr>
-        <w:drawing>
-          <wp:inline distT="0" distB="0" distL="0" distR="0" wp14:anchorId="0F8C4373" wp14:editId="0A8F2878">
-            <wp:extent cx="5943600" cy="168275"/>
-            <wp:effectExtent l="0" t="0" r="0" b="3175"/>
-            <wp:docPr id="50" name="Picture 50"/>
-            <wp:cNvGraphicFramePr>
-              <a:graphicFrameLocks xmlns:a="http://schemas.openxmlformats.org/drawingml/2006/main" noChangeAspect="1"/>
-            </wp:cNvGraphicFramePr>
-            <a:graphic xmlns:a="http://schemas.openxmlformats.org/drawingml/2006/main">
-              <a:graphicData uri="http://schemas.openxmlformats.org/drawingml/2006/picture">
-                <pic:pic xmlns:pic="http://schemas.openxmlformats.org/drawingml/2006/picture">
-                  <pic:nvPicPr>
-                    <pic:cNvPr id="0" name="Picture 1039"/>
-                    <pic:cNvPicPr>
-                      <a:picLocks noChangeAspect="1" noChangeArrowheads="1"/>
-                    </pic:cNvPicPr>
-                  </pic:nvPicPr>
-                  <pic:blipFill>
-                    <a:blip r:embed="rId30">
-                      <a:extLst>
-                        <a:ext uri="{28A0092B-C50C-407E-A947-70E740481C1C}">
-                          <a14:useLocalDpi xmlns:a14="http://schemas.microsoft.com/office/drawing/2010/main" val="0"/>
-                        </a:ext>
-                      </a:extLst>
-                    </a:blip>
-                    <a:srcRect/>
-                    <a:stretch>
-                      <a:fillRect/>
-                    </a:stretch>
-                  </pic:blipFill>
-                  <pic:spPr bwMode="auto">
-                    <a:xfrm>
-                      <a:off x="0" y="0"/>
-                      <a:ext cx="5943600" cy="168275"/>
-                    </a:xfrm>
-                    <a:prstGeom prst="rect">
-                      <a:avLst/>
-                    </a:prstGeom>
-                    <a:noFill/>
-                    <a:ln>
-                      <a:noFill/>
-                    </a:ln>
-                  </pic:spPr>
-                </pic:pic>
-              </a:graphicData>
-            </a:graphic>
-          </wp:inline>
-        </w:drawing>
-      </w:r>
-    </w:p>
-    <w:p>
-      <w:pPr>
-        <w:numPr>
-          <w:ilvl w:val="0"/>
-          <w:numId w:val="8"/>
-        </w:numPr>
-        <w:textAlignment w:val="center"/>
-        <w:rPr>
-          <w:rFonts w:ascii="Calibri" w:hAnsi="Calibri" w:cs="Calibri"/>
-          <w:sz w:val="22"/>
-          <w:szCs w:val="22"/>
-        </w:rPr>
-      </w:pPr>
-      <w:r>
-        <w:rPr>
-          <w:rFonts w:ascii="Calibri" w:hAnsi="Calibri" w:cs="Calibri"/>
-          <w:noProof/>
-          <w:sz w:val="22"/>
-          <w:szCs w:val="22"/>
-        </w:rPr>
-        <w:drawing>
-          <wp:inline distT="0" distB="0" distL="0" distR="0" wp14:anchorId="13045B9C" wp14:editId="0733696F">
-            <wp:extent cx="3739515" cy="222885"/>
-            <wp:effectExtent l="0" t="0" r="0" b="5715"/>
-            <wp:docPr id="49" name="Picture 49"/>
-            <wp:cNvGraphicFramePr>
-              <a:graphicFrameLocks xmlns:a="http://schemas.openxmlformats.org/drawingml/2006/main" noChangeAspect="1"/>
-            </wp:cNvGraphicFramePr>
-            <a:graphic xmlns:a="http://schemas.openxmlformats.org/drawingml/2006/main">
-              <a:graphicData uri="http://schemas.openxmlformats.org/drawingml/2006/picture">
-                <pic:pic xmlns:pic="http://schemas.openxmlformats.org/drawingml/2006/picture">
-                  <pic:nvPicPr>
-                    <pic:cNvPr id="0" name="Picture 1040"/>
-                    <pic:cNvPicPr>
-                      <a:picLocks noChangeAspect="1" noChangeArrowheads="1"/>
-                    </pic:cNvPicPr>
-                  </pic:nvPicPr>
-                  <pic:blipFill>
-                    <a:blip r:embed="rId31">
-                      <a:extLst>
-                        <a:ext uri="{28A0092B-C50C-407E-A947-70E740481C1C}">
-                          <a14:useLocalDpi xmlns:a14="http://schemas.microsoft.com/office/drawing/2010/main" val="0"/>
-                        </a:ext>
-                      </a:extLst>
-                    </a:blip>
-                    <a:srcRect/>
-                    <a:stretch>
-                      <a:fillRect/>
-                    </a:stretch>
-                  </pic:blipFill>
-                  <pic:spPr bwMode="auto">
-                    <a:xfrm>
-                      <a:off x="0" y="0"/>
-                      <a:ext cx="3739515" cy="222885"/>
-                    </a:xfrm>
-                    <a:prstGeom prst="rect">
-                      <a:avLst/>
-                    </a:prstGeom>
-                    <a:noFill/>
-                    <a:ln>
-                      <a:noFill/>
-                    </a:ln>
-                  </pic:spPr>
-                </pic:pic>
-              </a:graphicData>
-            </a:graphic>
-          </wp:inline>
-        </w:drawing>
-      </w:r>
-    </w:p>
-    <w:p>
-      <w:pPr>
-        <w:pStyle w:val="NormalWeb"/>
-        <w:spacing w:before="0" w:beforeAutospacing="0" w:after="0" w:afterAutospacing="0"/>
-        <w:rPr>
           <w:rFonts w:ascii="Cambria" w:hAnsi="Cambria" w:cs="Calibri"/>
           <w:sz w:val="22"/>
           <w:szCs w:val="22"/>
@@ -2747,7 +1581,6 @@
           <w:sz w:val="22"/>
           <w:szCs w:val="22"/>
         </w:rPr>
-        <w:lastRenderedPageBreak/>
         <w:drawing>
           <wp:inline distT="0" distB="0" distL="0" distR="0" wp14:anchorId="293B386E" wp14:editId="7B07A9CD">
             <wp:extent cx="3933190" cy="1858010"/>
@@ -2766,7 +1599,7 @@
                     </pic:cNvPicPr>
                   </pic:nvPicPr>
                   <pic:blipFill>
-                    <a:blip r:embed="rId32">
+                    <a:blip r:embed="rId19">
                       <a:extLst>
                         <a:ext uri="{28A0092B-C50C-407E-A947-70E740481C1C}">
                           <a14:useLocalDpi xmlns:a14="http://schemas.microsoft.com/office/drawing/2010/main" val="0"/>
@@ -2815,108 +1648,6 @@
           <w:szCs w:val="22"/>
         </w:rPr>
         <w:t> </w:t>
-      </w:r>
-    </w:p>
-    <w:p>
-      <w:pPr>
-        <w:pStyle w:val="NormalWeb"/>
-        <w:spacing w:before="0" w:beforeAutospacing="0" w:after="0" w:afterAutospacing="0"/>
-        <w:jc w:val="center"/>
-        <w:rPr>
-          <w:rFonts w:ascii="Cambria" w:hAnsi="Cambria" w:cs="Calibri"/>
-          <w:sz w:val="22"/>
-          <w:szCs w:val="22"/>
-        </w:rPr>
-      </w:pPr>
-      <w:r>
-        <w:rPr>
-          <w:rFonts w:ascii="Cambria" w:hAnsi="Cambria" w:cs="Calibri"/>
-          <w:sz w:val="22"/>
-          <w:szCs w:val="22"/>
-        </w:rPr>
-        <w:t xml:space="preserve">Note that for both </w:t>
-      </w:r>
-      <w:proofErr w:type="spellStart"/>
-      <w:r>
-        <w:rPr>
-          <w:rFonts w:ascii="Cambria" w:hAnsi="Cambria" w:cs="Calibri"/>
-          <w:sz w:val="22"/>
-          <w:szCs w:val="22"/>
-        </w:rPr>
-        <w:t>VaR</w:t>
-      </w:r>
-      <w:proofErr w:type="spellEnd"/>
-      <w:r>
-        <w:rPr>
-          <w:rFonts w:ascii="Cambria" w:hAnsi="Cambria" w:cs="Calibri"/>
-          <w:sz w:val="22"/>
-          <w:szCs w:val="22"/>
-        </w:rPr>
-        <w:t xml:space="preserve"> and </w:t>
-      </w:r>
-      <w:proofErr w:type="spellStart"/>
-      <w:r>
-        <w:rPr>
-          <w:rFonts w:ascii="Cambria" w:hAnsi="Cambria" w:cs="Calibri"/>
-          <w:sz w:val="22"/>
-          <w:szCs w:val="22"/>
-        </w:rPr>
-        <w:t>TVaR</w:t>
-      </w:r>
-      <w:proofErr w:type="spellEnd"/>
-      <w:r>
-        <w:rPr>
-          <w:rFonts w:ascii="Cambria" w:hAnsi="Cambria" w:cs="Calibri"/>
-          <w:sz w:val="22"/>
-          <w:szCs w:val="22"/>
-        </w:rPr>
-        <w:t xml:space="preserve">, the diagrams above both assume that the distribution are measuring </w:t>
-      </w:r>
-      <w:r>
-        <w:rPr>
-          <w:rFonts w:ascii="Cambria" w:hAnsi="Cambria" w:cs="Calibri"/>
-          <w:i/>
-          <w:iCs/>
-          <w:sz w:val="22"/>
-          <w:szCs w:val="22"/>
-        </w:rPr>
-        <w:t>gains</w:t>
-      </w:r>
-      <w:r>
-        <w:rPr>
-          <w:rFonts w:ascii="Cambria" w:hAnsi="Cambria" w:cs="Calibri"/>
-          <w:sz w:val="22"/>
-          <w:szCs w:val="22"/>
-        </w:rPr>
-        <w:t xml:space="preserve"> - if it were for </w:t>
-      </w:r>
-      <w:r>
-        <w:rPr>
-          <w:rFonts w:ascii="Cambria" w:hAnsi="Cambria" w:cs="Calibri"/>
-          <w:i/>
-          <w:iCs/>
-          <w:sz w:val="22"/>
-          <w:szCs w:val="22"/>
-        </w:rPr>
-        <w:t>losses</w:t>
-      </w:r>
-      <w:r>
-        <w:rPr>
-          <w:rFonts w:ascii="Cambria" w:hAnsi="Cambria" w:cs="Calibri"/>
-          <w:sz w:val="22"/>
-          <w:szCs w:val="22"/>
-        </w:rPr>
-        <w:t xml:space="preserve">, then the </w:t>
-      </w:r>
-      <w:r>
-        <w:rPr>
-          <w:rFonts w:ascii="Cambria" w:hAnsi="Cambria" w:cs="Calibri"/>
-          <w:b/>
-          <w:bCs/>
-          <w:sz w:val="22"/>
-          <w:szCs w:val="22"/>
-        </w:rPr>
-        <w:t>tails would be on the other side, changing the formulas and interpretations</w:t>
       </w:r>
     </w:p>
     <w:p>
@@ -3258,7 +1989,7 @@
                           </pic:cNvPicPr>
                         </pic:nvPicPr>
                         <pic:blipFill>
-                          <a:blip r:embed="rId33">
+                          <a:blip r:embed="rId20">
                             <a:extLst>
                               <a:ext uri="{28A0092B-C50C-407E-A947-70E740481C1C}">
                                 <a14:useLocalDpi xmlns:a14="http://schemas.microsoft.com/office/drawing/2010/main" val="0"/>
@@ -3443,7 +2174,7 @@
                           </pic:cNvPicPr>
                         </pic:nvPicPr>
                         <pic:blipFill>
-                          <a:blip r:embed="rId34">
+                          <a:blip r:embed="rId21">
                             <a:extLst>
                               <a:ext uri="{28A0092B-C50C-407E-A947-70E740481C1C}">
                                 <a14:useLocalDpi xmlns:a14="http://schemas.microsoft.com/office/drawing/2010/main" val="0"/>
@@ -3628,7 +2359,7 @@
                           </pic:cNvPicPr>
                         </pic:nvPicPr>
                         <pic:blipFill>
-                          <a:blip r:embed="rId35">
+                          <a:blip r:embed="rId22">
                             <a:extLst>
                               <a:ext uri="{28A0092B-C50C-407E-A947-70E740481C1C}">
                                 <a14:useLocalDpi xmlns:a14="http://schemas.microsoft.com/office/drawing/2010/main" val="0"/>
@@ -3805,7 +2536,7 @@
                           </pic:cNvPicPr>
                         </pic:nvPicPr>
                         <pic:blipFill>
-                          <a:blip r:embed="rId36">
+                          <a:blip r:embed="rId23">
                             <a:extLst>
                               <a:ext uri="{28A0092B-C50C-407E-A947-70E740481C1C}">
                                 <a14:useLocalDpi xmlns:a14="http://schemas.microsoft.com/office/drawing/2010/main" val="0"/>
@@ -4360,6 +3091,7 @@
                 <w:sz w:val="22"/>
                 <w:szCs w:val="22"/>
               </w:rPr>
+              <w:lastRenderedPageBreak/>
               <w:t>Homogeneity</w:t>
             </w:r>
           </w:p>
@@ -4682,23 +3414,13 @@
                 <w:szCs w:val="22"/>
               </w:rPr>
             </w:pPr>
-            <w:proofErr w:type="gramStart"/>
             <w:r>
               <w:rPr>
                 <w:rFonts w:ascii="Cambria" w:hAnsi="Cambria"/>
                 <w:sz w:val="22"/>
                 <w:szCs w:val="22"/>
               </w:rPr>
-              <w:t>Yes</w:t>
-            </w:r>
-            <w:proofErr w:type="gramEnd"/>
-            <w:r>
-              <w:rPr>
-                <w:rFonts w:ascii="Cambria" w:hAnsi="Cambria"/>
-                <w:sz w:val="22"/>
-                <w:szCs w:val="22"/>
-              </w:rPr>
-              <w:t xml:space="preserve"> if symmetric</w:t>
+              <w:t>Yes if symmetric</w:t>
             </w:r>
           </w:p>
         </w:tc>
@@ -9017,7 +7739,6 @@
     <w:name w:val="Normal (Web)"/>
     <w:basedOn w:val="Normal"/>
     <w:uiPriority w:val="99"/>
-    <w:semiHidden/>
     <w:unhideWhenUsed/>
     <w:rsid w:val="005E30C0"/>
     <w:pPr>

</xml_diff>